<commit_message>
adding Selected tile/possible tile color in preferences datatable
Change-Id: Ib1a25c53d724e606ca7a022503cf2fc7872d5eb4
</commit_message>
<xml_diff>
--- a/docs/ChessBoard.docx
+++ b/docs/ChessBoard.docx
@@ -657,6 +657,12 @@
               <w:rPr>
                 <w:noProof/>
               </w:rPr>
+              <w:t>²</w:t>
+            </w:r>
+            <w:r>
+              <w:rPr>
+                <w:noProof/>
+              </w:rPr>
               <w:drawing>
                 <wp:inline distT="0" distB="0" distL="0" distR="0" wp14:anchorId="05B4FAF6" wp14:editId="0B0C74D4">
                   <wp:extent cx="5943600" cy="6015990"/>
@@ -696,7 +702,106 @@
           </w:p>
         </w:tc>
       </w:tr>
+      <w:tr>
+        <w:tc>
+          <w:tcPr>
+            <w:tcW w:w="3116" w:type="dxa"/>
+          </w:tcPr>
+          <w:p/>
+        </w:tc>
+        <w:tc>
+          <w:tcPr>
+            <w:tcW w:w="3117" w:type="dxa"/>
+          </w:tcPr>
+          <w:p>
+            <w:r>
+              <w:t>Preferences</w:t>
+            </w:r>
+          </w:p>
+        </w:tc>
+        <w:tc>
+          <w:tcPr>
+            <w:tcW w:w="3117" w:type="dxa"/>
+          </w:tcPr>
+          <w:p>
+            <w:pPr>
+              <w:rPr>
+                <w:noProof/>
+                <w:vanish/>
+              </w:rPr>
+            </w:pPr>
+            <w:r>
+              <w:rPr>
+                <w:noProof/>
+              </w:rPr>
+              <w:t xml:space="preserve">The different colors can be chosen and changes and the size of the dashboard. If you restart it reads the values in the database table checkboardpreference. There is </w:t>
+            </w:r>
+            <w:r>
+              <w:rPr>
+                <w:noProof/>
+              </w:rPr>
+              <w:lastRenderedPageBreak/>
+              <w:t>a one to one relationship between username and checkboardpreference</w:t>
+            </w:r>
+          </w:p>
+          <w:p>
+            <w:pPr>
+              <w:rPr>
+                <w:noProof/>
+              </w:rPr>
+            </w:pPr>
+            <w:r>
+              <w:rPr>
+                <w:noProof/>
+              </w:rPr>
+              <w:drawing>
+                <wp:inline distT="0" distB="0" distL="0" distR="0" wp14:anchorId="31E063CE" wp14:editId="086192FB">
+                  <wp:extent cx="5943600" cy="3343275"/>
+                  <wp:effectExtent l="0" t="0" r="0" b="9525"/>
+                  <wp:docPr id="6" name="Picture 6"/>
+                  <wp:cNvGraphicFramePr>
+                    <a:graphicFrameLocks xmlns:a="http://schemas.openxmlformats.org/drawingml/2006/main" noChangeAspect="1"/>
+                  </wp:cNvGraphicFramePr>
+                  <a:graphic xmlns:a="http://schemas.openxmlformats.org/drawingml/2006/main">
+                    <a:graphicData uri="http://schemas.openxmlformats.org/drawingml/2006/picture">
+                      <pic:pic xmlns:pic="http://schemas.openxmlformats.org/drawingml/2006/picture">
+                        <pic:nvPicPr>
+                          <pic:cNvPr id="1" name=""/>
+                          <pic:cNvPicPr/>
+                        </pic:nvPicPr>
+                        <pic:blipFill>
+                          <a:blip r:embed="rId10"/>
+                          <a:stretch>
+                            <a:fillRect/>
+                          </a:stretch>
+                        </pic:blipFill>
+                        <pic:spPr>
+                          <a:xfrm>
+                            <a:off x="0" y="0"/>
+                            <a:ext cx="5943600" cy="3343275"/>
+                          </a:xfrm>
+                          <a:prstGeom prst="rect">
+                            <a:avLst/>
+                          </a:prstGeom>
+                        </pic:spPr>
+                      </pic:pic>
+                    </a:graphicData>
+                  </a:graphic>
+                </wp:inline>
+              </w:drawing>
+            </w:r>
+          </w:p>
+          <w:p>
+            <w:pPr>
+              <w:rPr>
+                <w:noProof/>
+              </w:rPr>
+            </w:pPr>
+          </w:p>
+        </w:tc>
+      </w:tr>
     </w:tbl>
+    <w:p/>
     <w:p/>
     <w:sectPr>
       <w:pgSz w:w="12240" w:h="15840"/>
@@ -831,6 +936,7 @@
     <w:lsdException w:name="HTML Sample" w:semiHidden="1" w:unhideWhenUsed="1"/>
     <w:lsdException w:name="HTML Typewriter" w:semiHidden="1" w:unhideWhenUsed="1"/>
     <w:lsdException w:name="HTML Variable" w:semiHidden="1" w:unhideWhenUsed="1"/>
+    <w:lsdException w:name="Normal Table" w:semiHidden="1" w:unhideWhenUsed="1"/>
     <w:lsdException w:name="annotation subject" w:semiHidden="1" w:unhideWhenUsed="1"/>
     <w:lsdException w:name="No List" w:semiHidden="1" w:unhideWhenUsed="1"/>
     <w:lsdException w:name="Outline List 1" w:semiHidden="1" w:unhideWhenUsed="1"/>
@@ -877,8 +983,10 @@
     <w:lsdException w:name="Table Subtle 2" w:semiHidden="1" w:unhideWhenUsed="1"/>
     <w:lsdException w:name="Table Web 1" w:semiHidden="1" w:unhideWhenUsed="1"/>
     <w:lsdException w:name="Table Web 2" w:semiHidden="1" w:unhideWhenUsed="1"/>
+    <w:lsdException w:name="Table Web 3" w:semiHidden="1" w:unhideWhenUsed="1"/>
     <w:lsdException w:name="Balloon Text" w:semiHidden="1" w:unhideWhenUsed="1"/>
     <w:lsdException w:name="Table Grid" w:uiPriority="39"/>
+    <w:lsdException w:name="Table Theme" w:semiHidden="1" w:unhideWhenUsed="1"/>
     <w:lsdException w:name="Placeholder Text" w:semiHidden="1"/>
     <w:lsdException w:name="No Spacing" w:uiPriority="1" w:qFormat="1"/>
     <w:lsdException w:name="Light Shading" w:uiPriority="60"/>

</xml_diff>

<commit_message>
sorting commons hibernate dependency with mvncentral
Change-Id: I6eb23584a4f5f1b94a91aa60d106de577653fa75
</commit_message>
<xml_diff>
--- a/docs/ChessBoard.docx
+++ b/docs/ChessBoard.docx
@@ -356,7 +356,10 @@
           <w:p>
             <w:pPr>
               <w:rPr>
-                <w:noProof/>
+                <w:rFonts w:ascii="Consolas" w:hAnsi="Consolas" w:cs="Consolas"/>
+                <w:sz w:val="20"/>
+                <w:szCs w:val="20"/>
+                <w:shd w:val="clear" w:color="auto" w:fill="E8F2FE"/>
               </w:rPr>
             </w:pPr>
             <w:r>
@@ -392,48 +395,22 @@
           <w:p>
             <w:pPr>
               <w:rPr>
-                <w:noProof/>
-              </w:rPr>
-            </w:pPr>
-          </w:p>
-        </w:tc>
-      </w:tr>
-      <w:tr>
-        <w:tc>
-          <w:tcPr>
-            <w:tcW w:w="3116" w:type="dxa"/>
-          </w:tcPr>
-          <w:p>
-            <w:r>
-              <w:t>5</w:t>
-            </w:r>
-          </w:p>
-        </w:tc>
-        <w:tc>
-          <w:tcPr>
-            <w:tcW w:w="3117" w:type="dxa"/>
-          </w:tcPr>
-          <w:p>
-            <w:r>
-              <w:t>Launch the chessboard</w:t>
-            </w:r>
-          </w:p>
-        </w:tc>
-        <w:tc>
-          <w:tcPr>
-            <w:tcW w:w="3117" w:type="dxa"/>
-          </w:tcPr>
-          <w:p>
-            <w:pPr>
-              <w:rPr>
-                <w:noProof/>
-              </w:rPr>
-            </w:pPr>
-            <w:r>
-              <w:rPr>
-                <w:noProof/>
-              </w:rPr>
-              <w:t>Using 1 run configuration:</w:t>
+                <w:rFonts w:ascii="Consolas" w:hAnsi="Consolas" w:cs="Consolas"/>
+                <w:noProof/>
+                <w:sz w:val="20"/>
+                <w:szCs w:val="20"/>
+                <w:shd w:val="clear" w:color="auto" w:fill="E8F2FE"/>
+              </w:rPr>
+            </w:pPr>
+            <w:r>
+              <w:rPr>
+                <w:rFonts w:ascii="Consolas" w:hAnsi="Consolas" w:cs="Consolas"/>
+                <w:noProof/>
+                <w:sz w:val="20"/>
+                <w:szCs w:val="20"/>
+                <w:shd w:val="clear" w:color="auto" w:fill="E8F2FE"/>
+              </w:rPr>
+              <w:t xml:space="preserve">This jar is not in mvn repository open source thus you d need to load it from oracle website. I found it on oracle sql developer tool </w:t>
             </w:r>
           </w:p>
           <w:p>
@@ -448,10 +425,10 @@
               </w:rPr>
               <w:lastRenderedPageBreak/>
               <w:drawing>
-                <wp:inline distT="0" distB="0" distL="0" distR="0" wp14:anchorId="38E58B4F" wp14:editId="591E19E2">
-                  <wp:extent cx="5943600" cy="5725160"/>
-                  <wp:effectExtent l="0" t="0" r="0" b="8890"/>
-                  <wp:docPr id="2" name="Picture 2"/>
+                <wp:inline distT="0" distB="0" distL="0" distR="0" wp14:anchorId="7F78C3DE" wp14:editId="620FCE68">
+                  <wp:extent cx="3196981" cy="3333750"/>
+                  <wp:effectExtent l="0" t="0" r="3810" b="0"/>
+                  <wp:docPr id="7" name="Picture 7"/>
                   <wp:cNvGraphicFramePr>
                     <a:graphicFrameLocks xmlns:a="http://schemas.openxmlformats.org/drawingml/2006/main" noChangeAspect="1"/>
                   </wp:cNvGraphicFramePr>
@@ -471,7 +448,7 @@
                         <pic:spPr>
                           <a:xfrm>
                             <a:off x="0" y="0"/>
-                            <a:ext cx="5943600" cy="5725160"/>
+                            <a:ext cx="3202110" cy="3339098"/>
                           </a:xfrm>
                           <a:prstGeom prst="rect">
                             <a:avLst/>
@@ -484,6 +461,13 @@
               </w:drawing>
             </w:r>
           </w:p>
+          <w:p>
+            <w:pPr>
+              <w:rPr>
+                <w:noProof/>
+              </w:rPr>
+            </w:pPr>
+          </w:p>
         </w:tc>
       </w:tr>
       <w:tr>
@@ -491,37 +475,56 @@
           <w:tcPr>
             <w:tcW w:w="3116" w:type="dxa"/>
           </w:tcPr>
-          <w:p/>
-        </w:tc>
-        <w:tc>
-          <w:tcPr>
-            <w:tcW w:w="3117" w:type="dxa"/>
-          </w:tcPr>
-          <w:p>
-            <w:r>
-              <w:t>Possible Moves</w:t>
-            </w:r>
-          </w:p>
-        </w:tc>
-        <w:tc>
-          <w:tcPr>
-            <w:tcW w:w="3117" w:type="dxa"/>
-          </w:tcPr>
-          <w:p>
-            <w:pPr>
-              <w:rPr>
-                <w:noProof/>
-              </w:rPr>
-            </w:pPr>
-            <w:r>
-              <w:rPr>
-                <w:noProof/>
-              </w:rPr>
+          <w:p>
+            <w:r>
+              <w:lastRenderedPageBreak/>
+              <w:t>5</w:t>
+            </w:r>
+          </w:p>
+        </w:tc>
+        <w:tc>
+          <w:tcPr>
+            <w:tcW w:w="3117" w:type="dxa"/>
+          </w:tcPr>
+          <w:p>
+            <w:r>
+              <w:t>Launch the chessboard</w:t>
+            </w:r>
+          </w:p>
+        </w:tc>
+        <w:tc>
+          <w:tcPr>
+            <w:tcW w:w="3117" w:type="dxa"/>
+          </w:tcPr>
+          <w:p>
+            <w:pPr>
+              <w:rPr>
+                <w:noProof/>
+              </w:rPr>
+            </w:pPr>
+            <w:r>
+              <w:rPr>
+                <w:noProof/>
+              </w:rPr>
+              <w:t>Using 1 run configuration:</w:t>
+            </w:r>
+          </w:p>
+          <w:p>
+            <w:pPr>
+              <w:rPr>
+                <w:noProof/>
+              </w:rPr>
+            </w:pPr>
+            <w:r>
+              <w:rPr>
+                <w:noProof/>
+              </w:rPr>
+              <w:lastRenderedPageBreak/>
               <w:drawing>
-                <wp:inline distT="0" distB="0" distL="0" distR="0" wp14:anchorId="7677B3E0" wp14:editId="693C7E33">
-                  <wp:extent cx="5943600" cy="6078855"/>
-                  <wp:effectExtent l="0" t="0" r="0" b="0"/>
-                  <wp:docPr id="3" name="Picture 3"/>
+                <wp:inline distT="0" distB="0" distL="0" distR="0" wp14:anchorId="38E58B4F" wp14:editId="591E19E2">
+                  <wp:extent cx="5943600" cy="5725160"/>
+                  <wp:effectExtent l="0" t="0" r="0" b="8890"/>
+                  <wp:docPr id="2" name="Picture 2"/>
                   <wp:cNvGraphicFramePr>
                     <a:graphicFrameLocks xmlns:a="http://schemas.openxmlformats.org/drawingml/2006/main" noChangeAspect="1"/>
                   </wp:cNvGraphicFramePr>
@@ -541,7 +544,7 @@
                         <pic:spPr>
                           <a:xfrm>
                             <a:off x="0" y="0"/>
-                            <a:ext cx="5943600" cy="6078855"/>
+                            <a:ext cx="5943600" cy="5725160"/>
                           </a:xfrm>
                           <a:prstGeom prst="rect">
                             <a:avLst/>
@@ -569,7 +572,7 @@
           </w:tcPr>
           <w:p>
             <w:r>
-              <w:t>Cavalier</w:t>
+              <w:t>Possible Moves</w:t>
             </w:r>
           </w:p>
         </w:tc>
@@ -588,10 +591,10 @@
                 <w:noProof/>
               </w:rPr>
               <w:drawing>
-                <wp:inline distT="0" distB="0" distL="0" distR="0" wp14:anchorId="3F39E007" wp14:editId="2A544748">
-                  <wp:extent cx="5943600" cy="5998845"/>
-                  <wp:effectExtent l="0" t="0" r="0" b="1905"/>
-                  <wp:docPr id="4" name="Picture 4"/>
+                <wp:inline distT="0" distB="0" distL="0" distR="0" wp14:anchorId="7677B3E0" wp14:editId="693C7E33">
+                  <wp:extent cx="5943600" cy="6078855"/>
+                  <wp:effectExtent l="0" t="0" r="0" b="0"/>
+                  <wp:docPr id="3" name="Picture 3"/>
                   <wp:cNvGraphicFramePr>
                     <a:graphicFrameLocks xmlns:a="http://schemas.openxmlformats.org/drawingml/2006/main" noChangeAspect="1"/>
                   </wp:cNvGraphicFramePr>
@@ -611,7 +614,7 @@
                         <pic:spPr>
                           <a:xfrm>
                             <a:off x="0" y="0"/>
-                            <a:ext cx="5943600" cy="5998845"/>
+                            <a:ext cx="5943600" cy="6078855"/>
                           </a:xfrm>
                           <a:prstGeom prst="rect">
                             <a:avLst/>
@@ -639,35 +642,29 @@
           </w:tcPr>
           <w:p>
             <w:r>
-              <w:t>Scottish Opening</w:t>
-            </w:r>
-          </w:p>
-        </w:tc>
-        <w:tc>
-          <w:tcPr>
-            <w:tcW w:w="3117" w:type="dxa"/>
-          </w:tcPr>
-          <w:p>
-            <w:pPr>
-              <w:rPr>
-                <w:noProof/>
-              </w:rPr>
-            </w:pPr>
-            <w:r>
-              <w:rPr>
-                <w:noProof/>
-              </w:rPr>
-              <w:t>²</w:t>
-            </w:r>
+              <w:t>Cavalier</w:t>
+            </w:r>
+          </w:p>
+        </w:tc>
+        <w:tc>
+          <w:tcPr>
+            <w:tcW w:w="3117" w:type="dxa"/>
+          </w:tcPr>
+          <w:p>
+            <w:pPr>
+              <w:rPr>
+                <w:noProof/>
+              </w:rPr>
+            </w:pPr>
             <w:r>
               <w:rPr>
                 <w:noProof/>
               </w:rPr>
               <w:drawing>
-                <wp:inline distT="0" distB="0" distL="0" distR="0" wp14:anchorId="05B4FAF6" wp14:editId="0B0C74D4">
-                  <wp:extent cx="5943600" cy="6015990"/>
-                  <wp:effectExtent l="0" t="0" r="0" b="3810"/>
-                  <wp:docPr id="5" name="Picture 5"/>
+                <wp:inline distT="0" distB="0" distL="0" distR="0" wp14:anchorId="3F39E007" wp14:editId="2A544748">
+                  <wp:extent cx="5943600" cy="5998845"/>
+                  <wp:effectExtent l="0" t="0" r="0" b="1905"/>
+                  <wp:docPr id="4" name="Picture 4"/>
                   <wp:cNvGraphicFramePr>
                     <a:graphicFrameLocks xmlns:a="http://schemas.openxmlformats.org/drawingml/2006/main" noChangeAspect="1"/>
                   </wp:cNvGraphicFramePr>
@@ -687,6 +684,82 @@
                         <pic:spPr>
                           <a:xfrm>
                             <a:off x="0" y="0"/>
+                            <a:ext cx="5943600" cy="5998845"/>
+                          </a:xfrm>
+                          <a:prstGeom prst="rect">
+                            <a:avLst/>
+                          </a:prstGeom>
+                        </pic:spPr>
+                      </pic:pic>
+                    </a:graphicData>
+                  </a:graphic>
+                </wp:inline>
+              </w:drawing>
+            </w:r>
+          </w:p>
+        </w:tc>
+      </w:tr>
+      <w:tr>
+        <w:tc>
+          <w:tcPr>
+            <w:tcW w:w="3116" w:type="dxa"/>
+          </w:tcPr>
+          <w:p/>
+        </w:tc>
+        <w:tc>
+          <w:tcPr>
+            <w:tcW w:w="3117" w:type="dxa"/>
+          </w:tcPr>
+          <w:p>
+            <w:r>
+              <w:t>Scottish Opening</w:t>
+            </w:r>
+          </w:p>
+        </w:tc>
+        <w:tc>
+          <w:tcPr>
+            <w:tcW w:w="3117" w:type="dxa"/>
+          </w:tcPr>
+          <w:p>
+            <w:pPr>
+              <w:rPr>
+                <w:noProof/>
+              </w:rPr>
+            </w:pPr>
+            <w:r>
+              <w:rPr>
+                <w:noProof/>
+              </w:rPr>
+              <w:t>²</w:t>
+            </w:r>
+            <w:r>
+              <w:rPr>
+                <w:noProof/>
+              </w:rPr>
+              <w:drawing>
+                <wp:inline distT="0" distB="0" distL="0" distR="0" wp14:anchorId="05B4FAF6" wp14:editId="0B0C74D4">
+                  <wp:extent cx="5943600" cy="6015990"/>
+                  <wp:effectExtent l="0" t="0" r="0" b="3810"/>
+                  <wp:docPr id="5" name="Picture 5"/>
+                  <wp:cNvGraphicFramePr>
+                    <a:graphicFrameLocks xmlns:a="http://schemas.openxmlformats.org/drawingml/2006/main" noChangeAspect="1"/>
+                  </wp:cNvGraphicFramePr>
+                  <a:graphic xmlns:a="http://schemas.openxmlformats.org/drawingml/2006/main">
+                    <a:graphicData uri="http://schemas.openxmlformats.org/drawingml/2006/picture">
+                      <pic:pic xmlns:pic="http://schemas.openxmlformats.org/drawingml/2006/picture">
+                        <pic:nvPicPr>
+                          <pic:cNvPr id="1" name=""/>
+                          <pic:cNvPicPr/>
+                        </pic:nvPicPr>
+                        <pic:blipFill>
+                          <a:blip r:embed="rId10"/>
+                          <a:stretch>
+                            <a:fillRect/>
+                          </a:stretch>
+                        </pic:blipFill>
+                        <pic:spPr>
+                          <a:xfrm>
+                            <a:off x="0" y="0"/>
                             <a:ext cx="5943600" cy="6015990"/>
                           </a:xfrm>
                           <a:prstGeom prst="rect">
@@ -770,7 +843,7 @@
                           <pic:cNvPicPr/>
                         </pic:nvPicPr>
                         <pic:blipFill>
-                          <a:blip r:embed="rId10"/>
+                          <a:blip r:embed="rId11"/>
                           <a:stretch>
                             <a:fillRect/>
                           </a:stretch>

</xml_diff>